<commit_message>
Removed all the secerets
</commit_message>
<xml_diff>
--- a/Report.docx
+++ b/Report.docx
@@ -205,32 +205,9 @@
       </w:r>
     </w:p>
     <w:p>
-      <w:pPr>
-        <w:rPr>
-          <w:sz w:val="18"/>
-          <w:szCs w:val="18"/>
-        </w:rPr>
-      </w:pPr>
-      <w:r>
-        <w:t xml:space="preserve">API </w:t>
-      </w:r>
-      <w:r>
-        <w:t>Token:</w:t>
-      </w:r>
-      <w:r>
-        <w:t xml:space="preserve"> </w:t>
-      </w:r>
-      <w:r>
-        <w:t>sk-proj-MJzY1ZQ7XufnHUIjB5xzKCfRQ0GP8y0HN_</w:t>
-      </w:r>
-      <w:r>
-        <w:t>-</w:t>
-      </w:r>
-      <w:r>
-        <w:t>C0X7fFwHMqxD0hNggAuqwYd6KQ2m9ViIXyOudXOT3BlbkFJPfsJoFUZ-iGfgoiCqs5h4hEk2BML12LUanA6IZagsVjieDNqrdIY6SmjbNf3kYv8N5nkcPMvQA")</w:t>
-      </w:r>
-    </w:p>
-    <w:p>
+      <w:r>
+        <w:t xml:space="preserve"> </w:t>
+      </w:r>
       <w:r>
         <w:rPr>
           <w:b/>
@@ -503,7 +480,11 @@
         <w:t xml:space="preserve">And then constraining it to give </w:t>
       </w:r>
       <w:r>
-        <w:t>simpler response for students</w:t>
+        <w:t xml:space="preserve">simpler response for </w:t>
+      </w:r>
+      <w:r>
+        <w:lastRenderedPageBreak/>
+        <w:t>students</w:t>
       </w:r>
       <w:r>
         <w:t xml:space="preserve"> and to not give response to any irrelevant questions</w:t>
@@ -547,7 +528,6 @@
           <w:szCs w:val="28"/>
           <w:lang w:val="en-US"/>
         </w:rPr>
-        <w:lastRenderedPageBreak/>
         <w:t xml:space="preserve">Test Cases: </w:t>
       </w:r>
     </w:p>
@@ -1049,6 +1029,7 @@
           <w:bCs/>
           <w:lang w:val="en-US"/>
         </w:rPr>
+        <w:lastRenderedPageBreak/>
         <w:t>Response</w:t>
       </w:r>
       <w:r>
@@ -1127,7 +1108,6 @@
           <w:kern w:val="0"/>
           <w14:ligatures w14:val="none"/>
         </w:rPr>
-        <w:lastRenderedPageBreak/>
         <w:t>Score: Pass</w:t>
       </w:r>
     </w:p>
@@ -1901,6 +1881,7 @@
           <w:bCs/>
           <w:lang w:val="en-US"/>
         </w:rPr>
+        <w:lastRenderedPageBreak/>
         <w:t xml:space="preserve"> </w:t>
       </w:r>
       <w:r>
@@ -2049,7 +2030,6 @@
           <w:kern w:val="0"/>
           <w14:ligatures w14:val="none"/>
         </w:rPr>
-        <w:lastRenderedPageBreak/>
         <w:t>Score: Pass</w:t>
       </w:r>
       <w:r>
@@ -2778,7 +2758,14 @@
         <w:rPr>
           <w:lang w:val="en-US"/>
         </w:rPr>
-        <w:t>: &lt;Software development is the process of creating computer programs or applications that perform specific tasks or functions. It involves writing code, testing the code to make sure it works correctly, and making improvements as needed. Software developers use programming languages like Java, Python, or C++ to write the code that makes programs work. If you have any specific questions about software development, feel free to ask!&gt;</w:t>
+        <w:t xml:space="preserve">: &lt;Software development is the process of creating computer programs or applications that perform specific tasks or functions. It involves writing code, testing the code to make sure it works correctly, and making improvements as needed. Software developers use programming languages like Java, Python, or C++ </w:t>
+      </w:r>
+      <w:r>
+        <w:rPr>
+          <w:lang w:val="en-US"/>
+        </w:rPr>
+        <w:lastRenderedPageBreak/>
+        <w:t>to write the code that makes programs work. If you have any specific questions about software development, feel free to ask!&gt;</w:t>
       </w:r>
     </w:p>
     <w:p>
@@ -2833,11 +2820,7 @@
         <w:t>: &lt;</w:t>
       </w:r>
       <w:r>
-        <w:t xml:space="preserve"> We use software development to create programs and applications that help us solve problems, be more efficient, and make our lives easier. For </w:t>
-      </w:r>
-      <w:r>
-        <w:lastRenderedPageBreak/>
-        <w:t>example, software developers create apps for smartphones, websites for online shopping, and software for managing businesses. By developing software, we can automate tasks, streamline processes, and bring new ideas to life through technology.</w:t>
+        <w:t xml:space="preserve"> We use software development to create programs and applications that help us solve problems, be more efficient, and make our lives easier. For example, software developers create apps for smartphones, websites for online shopping, and software for managing businesses. By developing software, we can automate tasks, streamline processes, and bring new ideas to life through technology.</w:t>
       </w:r>
       <w:r>
         <w:t>&gt;</w:t>
@@ -3402,6 +3385,7 @@
           <w:bCs/>
           <w:lang w:val="en-US"/>
         </w:rPr>
+        <w:lastRenderedPageBreak/>
         <w:t>Prompt: &lt;</w:t>
       </w:r>
       <w:r>
@@ -3471,7 +3455,6 @@
           <w:kern w:val="0"/>
           <w:bdr w:val="none" w:sz="0" w:space="0" w:color="auto" w:frame="1"/>
         </w:rPr>
-        <w:lastRenderedPageBreak/>
         <w:drawing>
           <wp:inline distT="0" distB="0" distL="0" distR="0" wp14:anchorId="3A2B2656" wp14:editId="246A7C9F">
             <wp:extent cx="4665751" cy="2683239"/>
@@ -4017,6 +4000,7 @@
           <w:bCs/>
           <w:lang w:val="en-US"/>
         </w:rPr>
+        <w:lastRenderedPageBreak/>
         <w:t>Response</w:t>
       </w:r>
       <w:r>
@@ -4075,7 +4059,6 @@
           <w:bCs/>
           <w:lang w:val="en-US"/>
         </w:rPr>
-        <w:lastRenderedPageBreak/>
         <w:t>Prompt: &lt;</w:t>
       </w:r>
       <w:r>
@@ -5056,7 +5039,11 @@
         <w:t xml:space="preserve"> </w:t>
       </w:r>
       <w:r>
-        <w:t>I remember that you offered me coffee, we discussed the differences between SQL and NoSQL databases, shared a joke about programmers and bugs, talked about the benefits of using Agile methodology, and highlighted the importance of Data Structures and Algorithms in software development. If you have any more questions or need clarification on anything, feel free to ask!</w:t>
+        <w:t xml:space="preserve">I remember that you offered me coffee, we discussed the differences between SQL and NoSQL databases, shared a joke about programmers and bugs, talked about the benefits of using Agile methodology, and highlighted the </w:t>
+      </w:r>
+      <w:r>
+        <w:lastRenderedPageBreak/>
+        <w:t>importance of Data Structures and Algorithms in software development. If you have any more questions or need clarification on anything, feel free to ask!</w:t>
       </w:r>
       <w:r>
         <w:rPr>
@@ -5124,7 +5111,6 @@
           <w:bCs/>
           <w:lang w:val="en-US"/>
         </w:rPr>
-        <w:lastRenderedPageBreak/>
         <w:t>Response</w:t>
       </w:r>
       <w:r>
@@ -5249,7 +5235,7 @@
           <w:noProof/>
         </w:rPr>
         <w:drawing>
-          <wp:inline distT="0" distB="0" distL="0" distR="0" wp14:anchorId="2C0AA4C6" wp14:editId="214A8371">
+          <wp:inline distT="0" distB="0" distL="0" distR="0" wp14:anchorId="2C0AA4C6" wp14:editId="2FEF28B2">
             <wp:extent cx="1196608" cy="302301"/>
             <wp:effectExtent l="0" t="0" r="0" b="2540"/>
             <wp:docPr id="1150772317" name="Picture 1" descr="A black background with white text&#10;&#10;Description automatically generated"/>
@@ -5304,7 +5290,7 @@
           <w:noProof/>
         </w:rPr>
         <w:drawing>
-          <wp:inline distT="0" distB="0" distL="0" distR="0" wp14:anchorId="27535E54" wp14:editId="7693DB21">
+          <wp:inline distT="0" distB="0" distL="0" distR="0" wp14:anchorId="27535E54" wp14:editId="65134947">
             <wp:extent cx="1611443" cy="304046"/>
             <wp:effectExtent l="0" t="0" r="1905" b="1270"/>
             <wp:docPr id="295247717" name="Picture 2" descr="A close up of a sign&#10;&#10;Description automatically generated"/>
@@ -5439,7 +5425,7 @@
           <w:noProof/>
         </w:rPr>
         <w:drawing>
-          <wp:inline distT="0" distB="0" distL="0" distR="0" wp14:anchorId="177AC91A" wp14:editId="321F1FFA">
+          <wp:inline distT="0" distB="0" distL="0" distR="0" wp14:anchorId="177AC91A" wp14:editId="67E20629">
             <wp:extent cx="5059180" cy="1066968"/>
             <wp:effectExtent l="0" t="0" r="0" b="0"/>
             <wp:docPr id="25947043" name="Picture 1" descr="A screenshot of a computer&#10;&#10;Description automatically generated"/>
@@ -5598,10 +5584,7 @@
       <w:pStyle w:val="Header"/>
     </w:pPr>
     <w:r>
-      <w:t xml:space="preserve">Name: Hitarth Patel </w:t>
-    </w:r>
-    <w:r>
-      <w:t>(000897988)</w:t>
+      <w:t>Name: Hitarth Patel (000897988)</w:t>
     </w:r>
   </w:p>
 </w:hdr>

</xml_diff>